<commit_message>
Breakthrough! Not quite there, but have figured out how to insert the HTML into the document at arbitrary places. Need to do two things:
1. Determine where to insert the objects for each item
2. Blank out template spots
</commit_message>
<xml_diff>
--- a/ContractManagement/grails-app/conf/resources/SOWTEMPLATE.docx
+++ b/ContractManagement/grails-app/conf/resources/SOWTEMPLATE.docx
@@ -7,7 +7,15 @@
         <w:pStyle w:val="Title"/>
       </w:pPr>
       <w:r>
-        <w:t>SOW ${title}</w:t>
+        <w:t>${</w:t>
+      </w:r>
+      <w:proofErr w:type="gramStart"/>
+      <w:r>
+        <w:t>title</w:t>
+      </w:r>
+      <w:proofErr w:type="gramEnd"/>
+      <w:r>
+        <w:t>}</w:t>
       </w:r>
     </w:p>
     <w:p>
@@ -15,11 +23,20 @@
         <w:pStyle w:val="Subtitle"/>
       </w:pPr>
       <w:r>
-        <w:t xml:space="preserve">Generated at </w:t>
-      </w:r>
-      <w:r>
-        <w:t>${timeGenerated}</w:t>
-      </w:r>
+        <w:t>${</w:t>
+      </w:r>
+      <w:proofErr w:type="spellStart"/>
+      <w:proofErr w:type="gramStart"/>
+      <w:r>
+        <w:t>timeGenerated</w:t>
+      </w:r>
+      <w:proofErr w:type="spellEnd"/>
+      <w:proofErr w:type="gramEnd"/>
+      <w:r>
+        <w:t>}</w:t>
+      </w:r>
+      <w:bookmarkStart w:id="0" w:name="_GoBack"/>
+      <w:bookmarkEnd w:id="0"/>
     </w:p>
     <w:p>
       <w:pPr>
@@ -32,7 +49,21 @@
         <w:rPr>
           <w:rFonts w:eastAsia="Times New Roman" w:cs="Times New Roman"/>
         </w:rPr>
-        <w:t>Deliverables: ${deliverables}</w:t>
+        <w:t>${</w:t>
+      </w:r>
+      <w:proofErr w:type="gramStart"/>
+      <w:r>
+        <w:rPr>
+          <w:rFonts w:eastAsia="Times New Roman" w:cs="Times New Roman"/>
+        </w:rPr>
+        <w:t>deliverables</w:t>
+      </w:r>
+      <w:proofErr w:type="gramEnd"/>
+      <w:r>
+        <w:rPr>
+          <w:rFonts w:eastAsia="Times New Roman" w:cs="Times New Roman"/>
+        </w:rPr>
+        <w:t>}</w:t>
       </w:r>
     </w:p>
     <w:p>
@@ -46,7 +77,21 @@
         <w:rPr>
           <w:rFonts w:eastAsia="Times New Roman" w:cs="Times New Roman"/>
         </w:rPr>
-        <w:t>Timelines: ${timelines}</w:t>
+        <w:t>${</w:t>
+      </w:r>
+      <w:proofErr w:type="gramStart"/>
+      <w:r>
+        <w:rPr>
+          <w:rFonts w:eastAsia="Times New Roman" w:cs="Times New Roman"/>
+        </w:rPr>
+        <w:t>timelines</w:t>
+      </w:r>
+      <w:proofErr w:type="gramEnd"/>
+      <w:r>
+        <w:rPr>
+          <w:rFonts w:eastAsia="Times New Roman" w:cs="Times New Roman"/>
+        </w:rPr>
+        <w:t>}</w:t>
       </w:r>
     </w:p>
     <w:p>
@@ -60,7 +105,21 @@
         <w:rPr>
           <w:rFonts w:eastAsia="Times New Roman" w:cs="Times New Roman"/>
         </w:rPr>
-        <w:t>Financials: ${financials}</w:t>
+        <w:t>${</w:t>
+      </w:r>
+      <w:proofErr w:type="gramStart"/>
+      <w:r>
+        <w:rPr>
+          <w:rFonts w:eastAsia="Times New Roman" w:cs="Times New Roman"/>
+        </w:rPr>
+        <w:t>financials</w:t>
+      </w:r>
+      <w:proofErr w:type="gramEnd"/>
+      <w:r>
+        <w:rPr>
+          <w:rFonts w:eastAsia="Times New Roman" w:cs="Times New Roman"/>
+        </w:rPr>
+        <w:t>}</w:t>
       </w:r>
     </w:p>
     <w:p>
@@ -75,10 +134,37 @@
         <w:rPr>
           <w:rFonts w:eastAsia="Times New Roman" w:cs="Times New Roman"/>
         </w:rPr>
-        <w:t>Clauses: ${clauses}</w:t>
-      </w:r>
-      <w:bookmarkStart w:id="0" w:name="_GoBack"/>
-      <w:bookmarkEnd w:id="0"/>
+        <w:t xml:space="preserve">Clauses: </w:t>
+      </w:r>
+    </w:p>
+    <w:p>
+      <w:pPr>
+        <w:spacing w:after="0"/>
+        <w:divId w:val="556628682"/>
+        <w:rPr>
+          <w:rFonts w:eastAsia="Times New Roman" w:cs="Times New Roman"/>
+        </w:rPr>
+      </w:pPr>
+      <w:r>
+        <w:rPr>
+          <w:rFonts w:eastAsia="Times New Roman" w:cs="Times New Roman"/>
+        </w:rPr>
+        <w:t>${</w:t>
+      </w:r>
+      <w:proofErr w:type="gramStart"/>
+      <w:r>
+        <w:rPr>
+          <w:rFonts w:eastAsia="Times New Roman" w:cs="Times New Roman"/>
+        </w:rPr>
+        <w:t>clauses</w:t>
+      </w:r>
+      <w:proofErr w:type="gramEnd"/>
+      <w:r>
+        <w:rPr>
+          <w:rFonts w:eastAsia="Times New Roman" w:cs="Times New Roman"/>
+        </w:rPr>
+        <w:t>}</w:t>
+      </w:r>
     </w:p>
     <w:sectPr>
       <w:pgSz w:w="12240" w:h="15840" w:code="1"/>

</xml_diff>